<commit_message>
still figure 8b work on linux
</commit_message>
<xml_diff>
--- a/notes/coding/Methods for Haplotype plot.docx
+++ b/notes/coding/Methods for Haplotype plot.docx
@@ -1394,15 +1394,7 @@
           <w:sz w:val="20"/>
           <w:szCs w:val="20"/>
         </w:rPr>
-        <w:t xml:space="preserve">I can make this from: my PLINK / GEMMA work files. Get off Linux computer? </w:t>
-      </w:r>
-      <w:r>
-        <w:rPr>
-          <w:rFonts w:cs="Arial" w:ascii="Arial" w:hAnsi="Arial"/>
-          <w:sz w:val="20"/>
-          <w:szCs w:val="20"/>
-        </w:rPr>
-        <w:t>From script: 01_TABtoPED.R</w:t>
+        <w:t>I can make this from: my PLINK / GEMMA work files. Get off Linux computer? From script: 01_TABtoPED.R</w:t>
       </w:r>
     </w:p>
     <w:p>
@@ -2155,11 +2147,7 @@
     <w:p>
       <w:pPr>
         <w:pStyle w:val="Normal"/>
-        <w:rPr>
-          <w:rFonts w:ascii="Arial" w:hAnsi="Arial" w:cs="Arial"/>
-          <w:sz w:val="20"/>
-          <w:szCs w:val="20"/>
-        </w:rPr>
+        <w:rPr/>
       </w:pPr>
       <w:hyperlink r:id="rId10">
         <w:r>
@@ -2650,6 +2638,21 @@
     <w:p>
       <w:pPr>
         <w:pStyle w:val="Normal"/>
+        <w:rPr/>
+      </w:pPr>
+      <w:r>
+        <w:rPr>
+          <w:rFonts w:eastAsia="Times New Roman" w:cs="Times New Roman" w:ascii="Helvetica" w:hAnsi="Helvetica"/>
+          <w:color w:val="000000"/>
+          <w:sz w:val="20"/>
+          <w:szCs w:val="20"/>
+        </w:rPr>
+        <w:t>to perform all single SNP tests (1-SNP haplotypes) as well as sliding windows of all 2-SNP and 3-SNP haplotypes.</w:t>
+      </w:r>
+    </w:p>
+    <w:p>
+      <w:pPr>
+        <w:pStyle w:val="Normal"/>
         <w:rPr>
           <w:rFonts w:ascii="Helvetica" w:hAnsi="Helvetica" w:eastAsia="Times New Roman" w:cs="Times New Roman"/>
           <w:color w:val="000000"/>
@@ -2658,13 +2661,301 @@
         </w:rPr>
       </w:pPr>
       <w:r>
+        <w:rPr/>
+      </w:r>
+    </w:p>
+    <w:p>
+      <w:pPr>
+        <w:pStyle w:val="Normal"/>
+        <w:rPr/>
+      </w:pPr>
+      <w:r>
         <w:rPr>
           <w:rFonts w:eastAsia="Times New Roman" w:cs="Times New Roman" w:ascii="Helvetica" w:hAnsi="Helvetica"/>
           <w:color w:val="000000"/>
           <w:sz w:val="20"/>
           <w:szCs w:val="20"/>
         </w:rPr>
-        <w:t>to perform all single SNP tests (1-SNP haplotypes) as well as sliding windows of all 2-SNP and 3-SNP haplotypes.</w:t>
+        <w:t>BUT PLINK 1.9 does not support this, have to go via BEAGLE.</w:t>
+      </w:r>
+    </w:p>
+    <w:p>
+      <w:pPr>
+        <w:pStyle w:val="Normal"/>
+        <w:rPr/>
+      </w:pPr>
+      <w:r>
+        <w:rPr>
+          <w:rFonts w:eastAsia="Times New Roman" w:cs="Times New Roman" w:ascii="Helvetica" w:hAnsi="Helvetica"/>
+          <w:color w:val="000000"/>
+          <w:sz w:val="20"/>
+          <w:szCs w:val="20"/>
+        </w:rPr>
+        <w:t>Download BEAGLE:</w:t>
+      </w:r>
+    </w:p>
+    <w:p>
+      <w:pPr>
+        <w:pStyle w:val="Normal"/>
+        <w:rPr/>
+      </w:pPr>
+      <w:r>
+        <w:fldChar w:fldCharType="begin"/>
+      </w:r>
+      <w:r>
+        <w:instrText> HYPERLINK "https://faculty.washington.edu/browning/beagle/beagle.html" \l "download"</w:instrText>
+      </w:r>
+      <w:r>
+        <w:fldChar w:fldCharType="separate"/>
+      </w:r>
+      <w:r>
+        <w:rPr>
+          <w:rStyle w:val="InternetLink"/>
+          <w:rFonts w:eastAsia="Times New Roman" w:cs="Times New Roman" w:ascii="Helvetica" w:hAnsi="Helvetica"/>
+          <w:color w:val="000000"/>
+          <w:sz w:val="20"/>
+          <w:szCs w:val="20"/>
+        </w:rPr>
+        <w:t>https://faculty.washington.edu/browning/beagle/beagle.html#download</w:t>
+      </w:r>
+      <w:r>
+        <w:fldChar w:fldCharType="end"/>
+      </w:r>
+    </w:p>
+    <w:p>
+      <w:pPr>
+        <w:pStyle w:val="Normal"/>
+        <w:rPr/>
+      </w:pPr>
+      <w:r>
+        <w:rPr>
+          <w:rFonts w:eastAsia="Times New Roman" w:cs="Times New Roman" w:ascii="Helvetica" w:hAnsi="Helvetica"/>
+          <w:color w:val="000000"/>
+          <w:sz w:val="20"/>
+          <w:szCs w:val="20"/>
+        </w:rPr>
+        <w:t>copy to Documents/</w:t>
+      </w:r>
+    </w:p>
+    <w:p>
+      <w:pPr>
+        <w:pStyle w:val="Normal"/>
+        <w:rPr/>
+      </w:pPr>
+      <w:r>
+        <w:rPr>
+          <w:rFonts w:eastAsia="Times New Roman" w:cs="Times New Roman" w:ascii="Helvetica" w:hAnsi="Helvetica"/>
+          <w:color w:val="000000"/>
+          <w:sz w:val="20"/>
+          <w:szCs w:val="20"/>
+        </w:rPr>
+        <w:t>give it executable permissions:</w:t>
+      </w:r>
+    </w:p>
+    <w:p>
+      <w:pPr>
+        <w:pStyle w:val="Normal"/>
+        <w:rPr/>
+      </w:pPr>
+      <w:r>
+        <w:rPr>
+          <w:rFonts w:eastAsia="Times New Roman" w:cs="Times New Roman" w:ascii="Helvetica" w:hAnsi="Helvetica"/>
+          <w:color w:val="000000"/>
+          <w:sz w:val="20"/>
+          <w:szCs w:val="20"/>
+        </w:rPr>
+        <w:t>chmod u+x beagle…</w:t>
+      </w:r>
+    </w:p>
+    <w:p>
+      <w:pPr>
+        <w:pStyle w:val="Normal"/>
+        <w:rPr>
+          <w:rFonts w:ascii="Helvetica" w:hAnsi="Helvetica" w:eastAsia="Times New Roman" w:cs="Times New Roman"/>
+          <w:color w:val="000000"/>
+          <w:sz w:val="20"/>
+          <w:szCs w:val="20"/>
+        </w:rPr>
+      </w:pPr>
+      <w:r>
+        <w:rPr/>
+      </w:r>
+    </w:p>
+    <w:p>
+      <w:pPr>
+        <w:pStyle w:val="Normal"/>
+        <w:rPr>
+          <w:rFonts w:ascii="Helvetica" w:hAnsi="Helvetica" w:eastAsia="Times New Roman" w:cs="Times New Roman"/>
+          <w:color w:val="000000"/>
+          <w:sz w:val="20"/>
+          <w:szCs w:val="20"/>
+        </w:rPr>
+      </w:pPr>
+      <w:r>
+        <w:rPr>
+          <w:rFonts w:eastAsia="Times New Roman" w:cs="Times New Roman" w:ascii="Helvetica" w:hAnsi="Helvetica"/>
+          <w:color w:val="000000"/>
+          <w:sz w:val="20"/>
+          <w:szCs w:val="20"/>
+        </w:rPr>
+        <w:t>recommend using BEAGLE instead of PLINK for case/control haplotype association</w:t>
+      </w:r>
+    </w:p>
+    <w:p>
+      <w:pPr>
+        <w:pStyle w:val="Normal"/>
+        <w:rPr>
+          <w:rFonts w:ascii="Helvetica" w:hAnsi="Helvetica" w:eastAsia="Times New Roman" w:cs="Times New Roman"/>
+          <w:color w:val="000000"/>
+          <w:sz w:val="20"/>
+          <w:szCs w:val="20"/>
+        </w:rPr>
+      </w:pPr>
+      <w:r>
+        <w:rPr>
+          <w:rFonts w:eastAsia="Times New Roman" w:cs="Times New Roman" w:ascii="Helvetica" w:hAnsi="Helvetica"/>
+          <w:color w:val="000000"/>
+          <w:sz w:val="20"/>
+          <w:szCs w:val="20"/>
+        </w:rPr>
+        <w:t xml:space="preserve">analysis. </w:t>
+      </w:r>
+    </w:p>
+    <w:p>
+      <w:pPr>
+        <w:pStyle w:val="Normal"/>
+        <w:rPr>
+          <w:rFonts w:ascii="Helvetica" w:hAnsi="Helvetica" w:eastAsia="Times New Roman" w:cs="Times New Roman"/>
+          <w:color w:val="000000"/>
+          <w:sz w:val="20"/>
+          <w:szCs w:val="20"/>
+        </w:rPr>
+      </w:pPr>
+      <w:r>
+        <w:rPr>
+          <w:rFonts w:eastAsia="Times New Roman" w:cs="Times New Roman" w:ascii="Helvetica" w:hAnsi="Helvetica"/>
+          <w:color w:val="000000"/>
+          <w:sz w:val="20"/>
+          <w:szCs w:val="20"/>
+        </w:rPr>
+      </w:r>
+    </w:p>
+    <w:p>
+      <w:pPr>
+        <w:pStyle w:val="Normal"/>
+        <w:rPr>
+          <w:rFonts w:ascii="Helvetica" w:hAnsi="Helvetica" w:eastAsia="Times New Roman" w:cs="Times New Roman"/>
+          <w:color w:val="000000"/>
+          <w:sz w:val="20"/>
+          <w:szCs w:val="20"/>
+        </w:rPr>
+      </w:pPr>
+      <w:r>
+        <w:rPr>
+          <w:rFonts w:eastAsia="Times New Roman" w:cs="Times New Roman" w:ascii="Helvetica" w:hAnsi="Helvetica"/>
+          <w:color w:val="000000"/>
+          <w:sz w:val="20"/>
+          <w:szCs w:val="20"/>
+        </w:rPr>
+        <w:t>--recode beagle to</w:t>
+      </w:r>
+    </w:p>
+    <w:p>
+      <w:pPr>
+        <w:pStyle w:val="Normal"/>
+        <w:rPr>
+          <w:rFonts w:ascii="Helvetica" w:hAnsi="Helvetica" w:eastAsia="Times New Roman" w:cs="Times New Roman"/>
+          <w:color w:val="000000"/>
+          <w:sz w:val="20"/>
+          <w:szCs w:val="20"/>
+        </w:rPr>
+      </w:pPr>
+      <w:r>
+        <w:rPr>
+          <w:rFonts w:eastAsia="Times New Roman" w:cs="Times New Roman" w:ascii="Helvetica" w:hAnsi="Helvetica"/>
+          <w:color w:val="000000"/>
+          <w:sz w:val="20"/>
+          <w:szCs w:val="20"/>
+        </w:rPr>
+        <w:t>GitRepos/BcSolGWAS/data/genome/chr16_analysis/myCHR16_A.chr-*.dat +</w:t>
+      </w:r>
+    </w:p>
+    <w:p>
+      <w:pPr>
+        <w:pStyle w:val="Normal"/>
+        <w:rPr>
+          <w:rFonts w:ascii="Helvetica" w:hAnsi="Helvetica" w:eastAsia="Times New Roman" w:cs="Times New Roman"/>
+          <w:color w:val="000000"/>
+          <w:sz w:val="20"/>
+          <w:szCs w:val="20"/>
+        </w:rPr>
+      </w:pPr>
+      <w:r>
+        <w:rPr>
+          <w:rFonts w:eastAsia="Times New Roman" w:cs="Times New Roman" w:ascii="Helvetica" w:hAnsi="Helvetica"/>
+          <w:color w:val="000000"/>
+          <w:sz w:val="20"/>
+          <w:szCs w:val="20"/>
+        </w:rPr>
+        <w:t>GitRepos/BcSolGWAS/data/genome/chr16_analysis/myCHR16_A.chr-*.map</w:t>
+      </w:r>
+    </w:p>
+    <w:p>
+      <w:pPr>
+        <w:pStyle w:val="Normal"/>
+        <w:rPr>
+          <w:rFonts w:ascii="Helvetica" w:hAnsi="Helvetica" w:eastAsia="Times New Roman" w:cs="Times New Roman"/>
+          <w:color w:val="000000"/>
+          <w:sz w:val="20"/>
+          <w:szCs w:val="20"/>
+        </w:rPr>
+      </w:pPr>
+      <w:r>
+        <w:rPr>
+          <w:rFonts w:eastAsia="Times New Roman" w:cs="Times New Roman" w:ascii="Helvetica" w:hAnsi="Helvetica"/>
+          <w:color w:val="000000"/>
+          <w:sz w:val="20"/>
+          <w:szCs w:val="20"/>
+        </w:rPr>
+      </w:r>
+    </w:p>
+    <w:p>
+      <w:pPr>
+        <w:pStyle w:val="Normal"/>
+        <w:rPr>
+          <w:rFonts w:ascii="Helvetica" w:hAnsi="Helvetica" w:eastAsia="Times New Roman" w:cs="Times New Roman"/>
+          <w:color w:val="000000"/>
+          <w:sz w:val="20"/>
+          <w:szCs w:val="20"/>
+        </w:rPr>
+      </w:pPr>
+      <w:r>
+        <w:rPr>
+          <w:rFonts w:eastAsia="Times New Roman" w:cs="Times New Roman" w:ascii="Helvetica" w:hAnsi="Helvetica"/>
+          <w:color w:val="000000"/>
+          <w:sz w:val="20"/>
+          <w:szCs w:val="20"/>
+        </w:rPr>
+        <w:t>Also going to try PLINK 1.07</w:t>
+      </w:r>
+    </w:p>
+    <w:p>
+      <w:pPr>
+        <w:pStyle w:val="Normal"/>
+        <w:rPr>
+          <w:rFonts w:ascii="Helvetica" w:hAnsi="Helvetica" w:eastAsia="Times New Roman" w:cs="Times New Roman"/>
+          <w:color w:val="000000"/>
+          <w:sz w:val="20"/>
+          <w:szCs w:val="20"/>
+        </w:rPr>
+      </w:pPr>
+      <w:r>
+        <w:rPr>
+          <w:rFonts w:eastAsia="Times New Roman" w:cs="Times New Roman" w:ascii="Helvetica" w:hAnsi="Helvetica"/>
+          <w:color w:val="000000"/>
+          <w:sz w:val="20"/>
+          <w:szCs w:val="20"/>
+        </w:rPr>
       </w:r>
     </w:p>
     <w:p>
@@ -3272,11 +3563,7 @@
     <w:p>
       <w:pPr>
         <w:pStyle w:val="Normal"/>
-        <w:rPr>
-          <w:rFonts w:ascii="Arial" w:hAnsi="Arial" w:cs="Arial"/>
-          <w:sz w:val="20"/>
-          <w:szCs w:val="20"/>
-        </w:rPr>
+        <w:rPr/>
       </w:pPr>
       <w:r>
         <w:rPr>
@@ -3297,20 +3584,460 @@
         </w:rPr>
       </w:pPr>
       <w:r>
-        <w:rPr>
-          <w:rFonts w:cs="Arial" w:ascii="Arial" w:hAnsi="Arial"/>
-          <w:sz w:val="20"/>
-          <w:szCs w:val="20"/>
-        </w:rPr>
-      </w:r>
-    </w:p>
-    <w:p>
-      <w:pPr>
-        <w:pStyle w:val="Normal"/>
-        <w:rPr/>
-      </w:pPr>
-      <w:r>
-        <w:rPr/>
+        <w:rPr/>
+      </w:r>
+    </w:p>
+    <w:p>
+      <w:pPr>
+        <w:pStyle w:val="Normal"/>
+        <w:rPr/>
+      </w:pPr>
+      <w:r>
+        <w:rPr>
+          <w:rFonts w:cs="Arial" w:ascii="Arial" w:hAnsi="Arial"/>
+          <w:sz w:val="20"/>
+          <w:szCs w:val="20"/>
+        </w:rPr>
+        <w:t>FYI, for multiple phenotypes in PLINK:</w:t>
+      </w:r>
+    </w:p>
+    <w:p>
+      <w:pPr>
+        <w:pStyle w:val="Heading2"/>
+        <w:rPr>
+          <w:b w:val="false"/>
+          <w:strike w:val="false"/>
+          <w:dstrike w:val="false"/>
+          <w:color w:val="FFFFFF"/>
+          <w:sz w:val="23"/>
+          <w:u w:val="none"/>
+          <w:effect w:val="none"/>
+          <w:bdr w:val="single" w:sz="2" w:space="1" w:color="808080"/>
+        </w:rPr>
+      </w:pPr>
+      <w:bookmarkStart w:id="3" w:name="faq8"/>
+      <w:bookmarkEnd w:id="3"/>
+      <w:r>
+        <w:rPr>
+          <w:rFonts w:cs="Arial" w:ascii="Arial" w:hAnsi="Arial"/>
+          <w:b w:val="false"/>
+          <w:strike w:val="false"/>
+          <w:dstrike w:val="false"/>
+          <w:color w:val="FFFFFF"/>
+          <w:sz w:val="20"/>
+          <w:szCs w:val="20"/>
+          <w:u w:val="none"/>
+          <w:effect w:val="none"/>
+          <w:bdr w:val="single" w:sz="2" w:space="1" w:color="808080"/>
+        </w:rPr>
+        <w:t>Can I analyse multiple phenotypes in a single run (e.g. for gene expression datasets)?</w:t>
+      </w:r>
+    </w:p>
+    <w:p>
+      <w:pPr>
+        <w:pStyle w:val="TextBody"/>
+        <w:rPr/>
+      </w:pPr>
+      <w:r>
+        <w:rPr/>
+        <w:t>For most association commands, you can specify the </w:t>
+      </w:r>
+      <w:r>
+        <w:rPr>
+          <w:rStyle w:val="Teletype"/>
+        </w:rPr>
+        <w:t>--all-pheno</w:t>
+      </w:r>
+      <w:r>
+        <w:rPr/>
+        <w:t> option to automatically loop over all phenotypes in an alternate phenotype file:</w:t>
+      </w:r>
+    </w:p>
+    <w:p>
+      <w:pPr>
+        <w:pStyle w:val="Heading5"/>
+        <w:pBdr>
+          <w:left w:val="dotted" w:sz="2" w:space="15" w:color="000000"/>
+        </w:pBdr>
+        <w:shd w:fill="E8E8E8" w:val="clear"/>
+        <w:spacing w:before="0" w:after="0"/>
+        <w:ind w:left="300" w:right="1500" w:hanging="0"/>
+        <w:jc w:val="both"/>
+        <w:rPr>
+          <w:rFonts w:ascii="courier" w:hAnsi="courier"/>
+          <w:b w:val="false"/>
+          <w:sz w:val="17"/>
+        </w:rPr>
+      </w:pPr>
+      <w:r>
+        <w:rPr>
+          <w:rFonts w:ascii="courier" w:hAnsi="courier"/>
+          <w:b w:val="false"/>
+          <w:sz w:val="17"/>
+        </w:rPr>
+        <w:t>plink --bfile mydata --pheno phenos.raw --all-pheno --linear --covar covar.dat</w:t>
+      </w:r>
+    </w:p>
+    <w:p>
+      <w:pPr>
+        <w:pStyle w:val="TextBody"/>
+        <w:rPr/>
+      </w:pPr>
+      <w:r>
+        <w:rPr/>
+        <w:t>If there are </w:t>
+      </w:r>
+      <w:r>
+        <w:rPr>
+          <w:rStyle w:val="Emphasis"/>
+        </w:rPr>
+        <w:t>N</w:t>
+      </w:r>
+      <w:r>
+        <w:rPr/>
+        <w:t> phenotypes, this will generate </w:t>
+      </w:r>
+      <w:r>
+        <w:rPr>
+          <w:rStyle w:val="Emphasis"/>
+        </w:rPr>
+        <w:t>N</w:t>
+      </w:r>
+      <w:r>
+        <w:rPr/>
+        <w:t> separate output files. If a header row was supplied in the alternate phenotype file, then each file will have the phenotype name appended (it is up to the user therefore to ensure that the phenotype names are unique). If not, the output files are simply numbered, </w:t>
+      </w:r>
+      <w:r>
+        <w:rPr>
+          <w:rStyle w:val="Teletype"/>
+        </w:rPr>
+        <w:t>P1</w:t>
+      </w:r>
+      <w:r>
+        <w:rPr/>
+        <w:t>, </w:t>
+      </w:r>
+      <w:r>
+        <w:rPr>
+          <w:rStyle w:val="Teletype"/>
+        </w:rPr>
+        <w:t>P2</w:t>
+      </w:r>
+      <w:r>
+        <w:rPr/>
+        <w:t>, etc, (e.g. </w:t>
+      </w:r>
+      <w:r>
+        <w:rPr>
+          <w:rStyle w:val="Teletype"/>
+        </w:rPr>
+        <w:t>plink.P1.assoc</w:t>
+      </w:r>
+      <w:r>
+        <w:rPr/>
+        <w:t>, etc).</w:t>
+      </w:r>
+    </w:p>
+    <w:p>
+      <w:pPr>
+        <w:pStyle w:val="TextBody"/>
+        <w:rPr/>
+      </w:pPr>
+      <w:r>
+        <w:rPr/>
+        <w:t>This works for most basic association commands that consider all SNPs (e.g. </w:t>
+      </w:r>
+      <w:r>
+        <w:rPr>
+          <w:rStyle w:val="Teletype"/>
+        </w:rPr>
+        <w:t>--assoc</w:t>
+      </w:r>
+      <w:r>
+        <w:rPr/>
+        <w:t>, </w:t>
+      </w:r>
+      <w:r>
+        <w:rPr>
+          <w:rStyle w:val="Teletype"/>
+        </w:rPr>
+        <w:t>--logistic</w:t>
+      </w:r>
+      <w:r>
+        <w:rPr/>
+        <w:t>, </w:t>
+      </w:r>
+      <w:r>
+        <w:rPr>
+          <w:rStyle w:val="Teletype"/>
+        </w:rPr>
+        <w:t>--fisher</w:t>
+      </w:r>
+      <w:r>
+        <w:rPr/>
+        <w:t>, </w:t>
+      </w:r>
+      <w:r>
+        <w:rPr>
+          <w:rStyle w:val="Teletype"/>
+        </w:rPr>
+        <w:t>--cmh</w:t>
+      </w:r>
+      <w:r>
+        <w:rPr/>
+        <w:t>, etc) but currently not for any haplotype analysis or epistasis options.</w:t>
+      </w:r>
+    </w:p>
+    <w:p>
+      <w:pPr>
+        <w:pStyle w:val="TextBody"/>
+        <w:ind w:left="0" w:right="0" w:hanging="0"/>
+        <w:rPr>
+          <w:rFonts w:ascii="Arial" w:hAnsi="Arial" w:cs="Arial"/>
+          <w:sz w:val="20"/>
+          <w:szCs w:val="20"/>
+        </w:rPr>
+      </w:pPr>
+      <w:bookmarkStart w:id="4" w:name="faq9"/>
+      <w:bookmarkEnd w:id="4"/>
+      <w:r>
+        <w:rPr>
+          <w:strike w:val="false"/>
+          <w:dstrike w:val="false"/>
+          <w:u w:val="none"/>
+          <w:effect w:val="none"/>
+          <w:bdr w:val="single" w:sz="2" w:space="1" w:color="808080"/>
+        </w:rPr>
+        <w:br/>
+      </w:r>
+    </w:p>
+    <w:p>
+      <w:pPr>
+        <w:pStyle w:val="Normal"/>
+        <w:rPr>
+          <w:rFonts w:ascii="Arial" w:hAnsi="Arial" w:cs="Arial"/>
+          <w:sz w:val="20"/>
+          <w:szCs w:val="20"/>
+        </w:rPr>
+      </w:pPr>
+      <w:r>
+        <w:rPr>
+          <w:rFonts w:cs="Arial" w:ascii="Arial" w:hAnsi="Arial"/>
+          <w:sz w:val="20"/>
+          <w:szCs w:val="20"/>
+        </w:rPr>
+      </w:r>
+    </w:p>
+    <w:p>
+      <w:pPr>
+        <w:pStyle w:val="Normal"/>
+        <w:rPr>
+          <w:rFonts w:ascii="Arial" w:hAnsi="Arial" w:cs="Arial"/>
+          <w:sz w:val="20"/>
+          <w:szCs w:val="20"/>
+        </w:rPr>
+      </w:pPr>
+      <w:r>
+        <w:rPr>
+          <w:rFonts w:cs="Arial" w:ascii="Arial" w:hAnsi="Arial"/>
+          <w:sz w:val="20"/>
+          <w:szCs w:val="20"/>
+        </w:rPr>
+        <w:t>CITATIONS</w:t>
+      </w:r>
+    </w:p>
+    <w:p>
+      <w:pPr>
+        <w:pStyle w:val="Normal"/>
+        <w:rPr/>
+      </w:pPr>
+      <w:r>
+        <w:rPr/>
+      </w:r>
+    </w:p>
+    <w:p>
+      <w:pPr>
+        <w:pStyle w:val="Normal"/>
+        <w:rPr/>
+      </w:pPr>
+      <w:r>
+        <w:rPr/>
+        <w:t>The citation for Beagle’s phasing algorithm is: S R Browning and B L Browning (2007). Rapid and accurate haplotype phasing and missing data inference for whole genome association studies by use of localized haplotype clustering. Am J Hum Genet 81:1084-97. doi:10.1086/521987</w:t>
+      </w:r>
+    </w:p>
+    <w:p>
+      <w:pPr>
+        <w:pStyle w:val="Normal"/>
+        <w:rPr/>
+      </w:pPr>
+      <w:r>
+        <w:rPr/>
+      </w:r>
+    </w:p>
+    <w:p>
+      <w:pPr>
+        <w:pStyle w:val="Normal"/>
+        <w:rPr/>
+      </w:pPr>
+      <w:r>
+        <w:rPr/>
+        <w:t xml:space="preserve"> </w:t>
+      </w:r>
+      <w:r>
+        <w:rPr/>
+        <w:t xml:space="preserve">The citation for Beagle’s imputation algorithm is: S R Browning and B L Browning (2016). Genotype imputation with millions of reference samples. Am J Hum Genet 98:116-126. doi:10.1086/j.ajhg.2015.11.020 </w:t>
+      </w:r>
+    </w:p>
+    <w:p>
+      <w:pPr>
+        <w:pStyle w:val="Normal"/>
+        <w:rPr/>
+      </w:pPr>
+      <w:r>
+        <w:rPr/>
+      </w:r>
+    </w:p>
+    <w:p>
+      <w:pPr>
+        <w:pStyle w:val="Normal"/>
+        <w:rPr/>
+      </w:pPr>
+      <w:r>
+        <w:rPr/>
+        <w:t>The citation for Beagle’s IBD detection algorithm is: B L Browning and S R Browning (2013). Improving the accuracy and efficiency of identity by descent detection in population data. Genetics 194(2):459-71. doi:10.1534/genetics.113.150029</w:t>
+      </w:r>
+    </w:p>
+    <w:p>
+      <w:pPr>
+        <w:pStyle w:val="Normal"/>
+        <w:rPr/>
+      </w:pPr>
+      <w:r>
+        <w:rPr/>
+      </w:r>
+    </w:p>
+    <w:p>
+      <w:pPr>
+        <w:pStyle w:val="PreformattedText"/>
+        <w:rPr/>
+      </w:pPr>
+      <w:r>
+        <w:rPr/>
+        <w:t>Package:     PLINK (including version number)</w:t>
+      </w:r>
+    </w:p>
+    <w:p>
+      <w:pPr>
+        <w:pStyle w:val="PreformattedText"/>
+        <w:rPr/>
+      </w:pPr>
+      <w:r>
+        <w:rPr/>
+        <w:t xml:space="preserve">        </w:t>
+      </w:r>
+      <w:r>
+        <w:rPr/>
+        <w:t>Author:      Shaun Purcell</w:t>
+      </w:r>
+    </w:p>
+    <w:p>
+      <w:pPr>
+        <w:pStyle w:val="PreformattedText"/>
+        <w:rPr/>
+      </w:pPr>
+      <w:r>
+        <w:rPr/>
+        <w:t xml:space="preserve">        </w:t>
+      </w:r>
+      <w:r>
+        <w:rPr/>
+        <w:t>URL:         http://pngu.mgh.harvard.edu/purcell/plink/</w:t>
+      </w:r>
+    </w:p>
+    <w:p>
+      <w:pPr>
+        <w:pStyle w:val="PreformattedText"/>
+        <w:rPr/>
+      </w:pPr>
+      <w:r>
+        <w:rPr/>
+      </w:r>
+    </w:p>
+    <w:p>
+      <w:pPr>
+        <w:pStyle w:val="PreformattedText"/>
+        <w:rPr/>
+      </w:pPr>
+      <w:r>
+        <w:rPr/>
+        <w:t xml:space="preserve">        </w:t>
+      </w:r>
+      <w:r>
+        <w:rPr/>
+        <w:t xml:space="preserve">Purcell S, Neale B, Todd-Brown K, Thomas L, Ferreira MAR, </w:t>
+      </w:r>
+    </w:p>
+    <w:p>
+      <w:pPr>
+        <w:pStyle w:val="PreformattedText"/>
+        <w:rPr/>
+      </w:pPr>
+      <w:r>
+        <w:rPr/>
+        <w:t xml:space="preserve">        </w:t>
+      </w:r>
+      <w:r>
+        <w:rPr/>
+        <w:t xml:space="preserve">Bender D, Maller J, Sklar P, de Bakker PIW, Daly MJ &amp; Sham PC (2007) </w:t>
+      </w:r>
+    </w:p>
+    <w:p>
+      <w:pPr>
+        <w:pStyle w:val="PreformattedText"/>
+        <w:rPr/>
+      </w:pPr>
+      <w:r>
+        <w:rPr/>
+        <w:t xml:space="preserve">        </w:t>
+      </w:r>
+      <w:r>
+        <w:rPr/>
+        <w:t xml:space="preserve">PLINK: a toolset for whole-genome association and population-based </w:t>
+      </w:r>
+    </w:p>
+    <w:p>
+      <w:pPr>
+        <w:pStyle w:val="PreformattedText"/>
+        <w:spacing w:before="0" w:after="283"/>
+        <w:rPr/>
+      </w:pPr>
+      <w:r>
+        <w:rPr/>
+        <w:t xml:space="preserve">        </w:t>
+      </w:r>
+      <w:r>
+        <w:rPr/>
+        <w:t>linkage analysis. American Journal of Human Genetics, 81.</w:t>
+      </w:r>
+    </w:p>
+    <w:p>
+      <w:pPr>
+        <w:pStyle w:val="TextBody"/>
+        <w:spacing w:before="0" w:after="140"/>
+        <w:ind w:left="0" w:right="0" w:hanging="0"/>
+        <w:rPr/>
+      </w:pPr>
+      <w:bookmarkStart w:id="5" w:name="probs"/>
+      <w:bookmarkEnd w:id="5"/>
+      <w:r>
+        <w:rPr>
+          <w:strike w:val="false"/>
+          <w:dstrike w:val="false"/>
+          <w:u w:val="none"/>
+          <w:effect w:val="none"/>
+          <w:bdr w:val="single" w:sz="2" w:space="1" w:color="808080"/>
+        </w:rPr>
+        <w:br/>
       </w:r>
     </w:p>
     <w:sectPr>
@@ -3343,6 +4070,7 @@
       <w:rPr>
         <w:rFonts w:ascii="Symbol" w:hAnsi="Symbol" w:cs="Symbol" w:hint="default"/>
         <w:sz w:val="20"/>
+        <w:rFonts w:cs="Symbol"/>
       </w:rPr>
     </w:lvl>
     <w:lvl w:ilvl="1">
@@ -3359,6 +4087,7 @@
       <w:rPr>
         <w:rFonts w:ascii="Courier New" w:hAnsi="Courier New" w:cs="Courier New" w:hint="default"/>
         <w:sz w:val="20"/>
+        <w:rFonts w:cs="Courier New"/>
       </w:rPr>
     </w:lvl>
     <w:lvl w:ilvl="2">
@@ -3375,6 +4104,7 @@
       <w:rPr>
         <w:rFonts w:ascii="Wingdings" w:hAnsi="Wingdings" w:cs="Wingdings" w:hint="default"/>
         <w:sz w:val="20"/>
+        <w:rFonts w:cs="Wingdings"/>
       </w:rPr>
     </w:lvl>
     <w:lvl w:ilvl="3">
@@ -3391,6 +4121,7 @@
       <w:rPr>
         <w:rFonts w:ascii="Wingdings" w:hAnsi="Wingdings" w:cs="Wingdings" w:hint="default"/>
         <w:sz w:val="20"/>
+        <w:rFonts w:cs="Wingdings"/>
       </w:rPr>
     </w:lvl>
     <w:lvl w:ilvl="4">
@@ -3407,6 +4138,7 @@
       <w:rPr>
         <w:rFonts w:ascii="Wingdings" w:hAnsi="Wingdings" w:cs="Wingdings" w:hint="default"/>
         <w:sz w:val="20"/>
+        <w:rFonts w:cs="Wingdings"/>
       </w:rPr>
     </w:lvl>
     <w:lvl w:ilvl="5">
@@ -3423,6 +4155,7 @@
       <w:rPr>
         <w:rFonts w:ascii="Wingdings" w:hAnsi="Wingdings" w:cs="Wingdings" w:hint="default"/>
         <w:sz w:val="20"/>
+        <w:rFonts w:cs="Wingdings"/>
       </w:rPr>
     </w:lvl>
     <w:lvl w:ilvl="6">
@@ -3439,6 +4172,7 @@
       <w:rPr>
         <w:rFonts w:ascii="Wingdings" w:hAnsi="Wingdings" w:cs="Wingdings" w:hint="default"/>
         <w:sz w:val="20"/>
+        <w:rFonts w:cs="Wingdings"/>
       </w:rPr>
     </w:lvl>
     <w:lvl w:ilvl="7">
@@ -3455,6 +4189,7 @@
       <w:rPr>
         <w:rFonts w:ascii="Wingdings" w:hAnsi="Wingdings" w:cs="Wingdings" w:hint="default"/>
         <w:sz w:val="20"/>
+        <w:rFonts w:cs="Wingdings"/>
       </w:rPr>
     </w:lvl>
     <w:lvl w:ilvl="8">
@@ -3471,6 +4206,7 @@
       <w:rPr>
         <w:rFonts w:ascii="Wingdings" w:hAnsi="Wingdings" w:cs="Wingdings" w:hint="default"/>
         <w:sz w:val="20"/>
+        <w:rFonts w:cs="Wingdings"/>
       </w:rPr>
     </w:lvl>
   </w:abstractNum>
@@ -3489,6 +4225,7 @@
       <w:rPr>
         <w:rFonts w:ascii="Symbol" w:hAnsi="Symbol" w:cs="Symbol" w:hint="default"/>
         <w:sz w:val="18"/>
+        <w:rFonts w:cs="Symbol"/>
       </w:rPr>
     </w:lvl>
     <w:lvl w:ilvl="1">
@@ -3505,6 +4242,7 @@
       <w:rPr>
         <w:rFonts w:ascii="Courier New" w:hAnsi="Courier New" w:cs="Courier New" w:hint="default"/>
         <w:sz w:val="20"/>
+        <w:rFonts w:cs="Courier New"/>
       </w:rPr>
     </w:lvl>
     <w:lvl w:ilvl="2">
@@ -3521,6 +4259,7 @@
       <w:rPr>
         <w:rFonts w:ascii="Wingdings" w:hAnsi="Wingdings" w:cs="Wingdings" w:hint="default"/>
         <w:sz w:val="20"/>
+        <w:rFonts w:cs="Wingdings"/>
       </w:rPr>
     </w:lvl>
     <w:lvl w:ilvl="3">
@@ -3537,6 +4276,7 @@
       <w:rPr>
         <w:rFonts w:ascii="Wingdings" w:hAnsi="Wingdings" w:cs="Wingdings" w:hint="default"/>
         <w:sz w:val="20"/>
+        <w:rFonts w:cs="Wingdings"/>
       </w:rPr>
     </w:lvl>
     <w:lvl w:ilvl="4">
@@ -3553,6 +4293,7 @@
       <w:rPr>
         <w:rFonts w:ascii="Wingdings" w:hAnsi="Wingdings" w:cs="Wingdings" w:hint="default"/>
         <w:sz w:val="20"/>
+        <w:rFonts w:cs="Wingdings"/>
       </w:rPr>
     </w:lvl>
     <w:lvl w:ilvl="5">
@@ -3569,6 +4310,7 @@
       <w:rPr>
         <w:rFonts w:ascii="Wingdings" w:hAnsi="Wingdings" w:cs="Wingdings" w:hint="default"/>
         <w:sz w:val="20"/>
+        <w:rFonts w:cs="Wingdings"/>
       </w:rPr>
     </w:lvl>
     <w:lvl w:ilvl="6">
@@ -3585,6 +4327,7 @@
       <w:rPr>
         <w:rFonts w:ascii="Wingdings" w:hAnsi="Wingdings" w:cs="Wingdings" w:hint="default"/>
         <w:sz w:val="20"/>
+        <w:rFonts w:cs="Wingdings"/>
       </w:rPr>
     </w:lvl>
     <w:lvl w:ilvl="7">
@@ -3601,6 +4344,7 @@
       <w:rPr>
         <w:rFonts w:ascii="Wingdings" w:hAnsi="Wingdings" w:cs="Wingdings" w:hint="default"/>
         <w:sz w:val="20"/>
+        <w:rFonts w:cs="Wingdings"/>
       </w:rPr>
     </w:lvl>
     <w:lvl w:ilvl="8">
@@ -3617,6 +4361,7 @@
       <w:rPr>
         <w:rFonts w:ascii="Wingdings" w:hAnsi="Wingdings" w:cs="Wingdings" w:hint="default"/>
         <w:sz w:val="20"/>
+        <w:rFonts w:cs="Wingdings"/>
       </w:rPr>
     </w:lvl>
   </w:abstractNum>
@@ -3635,6 +4380,7 @@
       <w:rPr>
         <w:rFonts w:ascii="Symbol" w:hAnsi="Symbol" w:cs="Symbol" w:hint="default"/>
         <w:sz w:val="18"/>
+        <w:rFonts w:cs="Symbol"/>
       </w:rPr>
     </w:lvl>
     <w:lvl w:ilvl="1">
@@ -3651,6 +4397,7 @@
       <w:rPr>
         <w:rFonts w:ascii="Courier New" w:hAnsi="Courier New" w:cs="Courier New" w:hint="default"/>
         <w:sz w:val="20"/>
+        <w:rFonts w:cs="Courier New"/>
       </w:rPr>
     </w:lvl>
     <w:lvl w:ilvl="2">
@@ -3667,6 +4414,7 @@
       <w:rPr>
         <w:rFonts w:ascii="Wingdings" w:hAnsi="Wingdings" w:cs="Wingdings" w:hint="default"/>
         <w:sz w:val="20"/>
+        <w:rFonts w:cs="Wingdings"/>
       </w:rPr>
     </w:lvl>
     <w:lvl w:ilvl="3">
@@ -3683,6 +4431,7 @@
       <w:rPr>
         <w:rFonts w:ascii="Wingdings" w:hAnsi="Wingdings" w:cs="Wingdings" w:hint="default"/>
         <w:sz w:val="20"/>
+        <w:rFonts w:cs="Wingdings"/>
       </w:rPr>
     </w:lvl>
     <w:lvl w:ilvl="4">
@@ -3699,6 +4448,7 @@
       <w:rPr>
         <w:rFonts w:ascii="Wingdings" w:hAnsi="Wingdings" w:cs="Wingdings" w:hint="default"/>
         <w:sz w:val="20"/>
+        <w:rFonts w:cs="Wingdings"/>
       </w:rPr>
     </w:lvl>
     <w:lvl w:ilvl="5">
@@ -3715,6 +4465,7 @@
       <w:rPr>
         <w:rFonts w:ascii="Wingdings" w:hAnsi="Wingdings" w:cs="Wingdings" w:hint="default"/>
         <w:sz w:val="20"/>
+        <w:rFonts w:cs="Wingdings"/>
       </w:rPr>
     </w:lvl>
     <w:lvl w:ilvl="6">
@@ -3731,6 +4482,7 @@
       <w:rPr>
         <w:rFonts w:ascii="Wingdings" w:hAnsi="Wingdings" w:cs="Wingdings" w:hint="default"/>
         <w:sz w:val="20"/>
+        <w:rFonts w:cs="Wingdings"/>
       </w:rPr>
     </w:lvl>
     <w:lvl w:ilvl="7">
@@ -3747,6 +4499,7 @@
       <w:rPr>
         <w:rFonts w:ascii="Wingdings" w:hAnsi="Wingdings" w:cs="Wingdings" w:hint="default"/>
         <w:sz w:val="20"/>
+        <w:rFonts w:cs="Wingdings"/>
       </w:rPr>
     </w:lvl>
     <w:lvl w:ilvl="8">
@@ -3763,6 +4516,7 @@
       <w:rPr>
         <w:rFonts w:ascii="Wingdings" w:hAnsi="Wingdings" w:cs="Wingdings" w:hint="default"/>
         <w:sz w:val="20"/>
+        <w:rFonts w:cs="Wingdings"/>
       </w:rPr>
     </w:lvl>
   </w:abstractNum>
@@ -3906,7 +4660,6 @@
     <w:rPrDefault>
       <w:rPr>
         <w:rFonts w:ascii="Calibri" w:hAnsi="Calibri" w:eastAsia="Calibri" w:cs="" w:asciiTheme="minorHAnsi" w:cstheme="minorBidi" w:eastAsiaTheme="minorHAnsi" w:hAnsiTheme="minorHAnsi"/>
-        <w:sz w:val="22"/>
         <w:szCs w:val="22"/>
         <w:lang w:val="en-US" w:eastAsia="en-US" w:bidi="ar-SA"/>
       </w:rPr>
@@ -4064,7 +4817,7 @@
     </w:pPr>
     <w:rPr>
       <w:rFonts w:ascii="Calibri" w:hAnsi="Calibri" w:eastAsia="Calibri" w:cs="" w:asciiTheme="minorHAnsi" w:cstheme="minorBidi" w:eastAsiaTheme="minorHAnsi" w:hAnsiTheme="minorHAnsi"/>
-      <w:color w:val="auto"/>
+      <w:color w:val="00000A"/>
       <w:sz w:val="22"/>
       <w:szCs w:val="22"/>
       <w:lang w:val="en-US" w:eastAsia="en-US" w:bidi="ar-SA"/>
@@ -4426,6 +5179,229 @@
     <w:qFormat/>
     <w:rPr>
       <w:sz w:val="20"/>
+    </w:rPr>
+  </w:style>
+  <w:style w:type="character" w:styleId="ListLabel28">
+    <w:name w:val="ListLabel 28"/>
+    <w:qFormat/>
+    <w:rPr>
+      <w:rFonts w:ascii="Arial" w:hAnsi="Arial" w:cs="Symbol"/>
+      <w:sz w:val="20"/>
+    </w:rPr>
+  </w:style>
+  <w:style w:type="character" w:styleId="ListLabel29">
+    <w:name w:val="ListLabel 29"/>
+    <w:qFormat/>
+    <w:rPr>
+      <w:rFonts w:cs="Courier New"/>
+      <w:sz w:val="20"/>
+    </w:rPr>
+  </w:style>
+  <w:style w:type="character" w:styleId="ListLabel30">
+    <w:name w:val="ListLabel 30"/>
+    <w:qFormat/>
+    <w:rPr>
+      <w:rFonts w:cs="Wingdings"/>
+      <w:sz w:val="20"/>
+    </w:rPr>
+  </w:style>
+  <w:style w:type="character" w:styleId="ListLabel31">
+    <w:name w:val="ListLabel 31"/>
+    <w:qFormat/>
+    <w:rPr>
+      <w:rFonts w:cs="Wingdings"/>
+      <w:sz w:val="20"/>
+    </w:rPr>
+  </w:style>
+  <w:style w:type="character" w:styleId="ListLabel32">
+    <w:name w:val="ListLabel 32"/>
+    <w:qFormat/>
+    <w:rPr>
+      <w:rFonts w:cs="Wingdings"/>
+      <w:sz w:val="20"/>
+    </w:rPr>
+  </w:style>
+  <w:style w:type="character" w:styleId="ListLabel33">
+    <w:name w:val="ListLabel 33"/>
+    <w:qFormat/>
+    <w:rPr>
+      <w:rFonts w:cs="Wingdings"/>
+      <w:sz w:val="20"/>
+    </w:rPr>
+  </w:style>
+  <w:style w:type="character" w:styleId="ListLabel34">
+    <w:name w:val="ListLabel 34"/>
+    <w:qFormat/>
+    <w:rPr>
+      <w:rFonts w:cs="Wingdings"/>
+      <w:sz w:val="20"/>
+    </w:rPr>
+  </w:style>
+  <w:style w:type="character" w:styleId="ListLabel35">
+    <w:name w:val="ListLabel 35"/>
+    <w:qFormat/>
+    <w:rPr>
+      <w:rFonts w:cs="Wingdings"/>
+      <w:sz w:val="20"/>
+    </w:rPr>
+  </w:style>
+  <w:style w:type="character" w:styleId="ListLabel36">
+    <w:name w:val="ListLabel 36"/>
+    <w:qFormat/>
+    <w:rPr>
+      <w:rFonts w:cs="Wingdings"/>
+      <w:sz w:val="20"/>
+    </w:rPr>
+  </w:style>
+  <w:style w:type="character" w:styleId="ListLabel37">
+    <w:name w:val="ListLabel 37"/>
+    <w:qFormat/>
+    <w:rPr>
+      <w:rFonts w:ascii="Arial" w:hAnsi="Arial" w:cs="Symbol"/>
+      <w:sz w:val="18"/>
+    </w:rPr>
+  </w:style>
+  <w:style w:type="character" w:styleId="ListLabel38">
+    <w:name w:val="ListLabel 38"/>
+    <w:qFormat/>
+    <w:rPr>
+      <w:rFonts w:cs="Courier New"/>
+      <w:sz w:val="20"/>
+    </w:rPr>
+  </w:style>
+  <w:style w:type="character" w:styleId="ListLabel39">
+    <w:name w:val="ListLabel 39"/>
+    <w:qFormat/>
+    <w:rPr>
+      <w:rFonts w:cs="Wingdings"/>
+      <w:sz w:val="20"/>
+    </w:rPr>
+  </w:style>
+  <w:style w:type="character" w:styleId="ListLabel40">
+    <w:name w:val="ListLabel 40"/>
+    <w:qFormat/>
+    <w:rPr>
+      <w:rFonts w:cs="Wingdings"/>
+      <w:sz w:val="20"/>
+    </w:rPr>
+  </w:style>
+  <w:style w:type="character" w:styleId="ListLabel41">
+    <w:name w:val="ListLabel 41"/>
+    <w:qFormat/>
+    <w:rPr>
+      <w:rFonts w:cs="Wingdings"/>
+      <w:sz w:val="20"/>
+    </w:rPr>
+  </w:style>
+  <w:style w:type="character" w:styleId="ListLabel42">
+    <w:name w:val="ListLabel 42"/>
+    <w:qFormat/>
+    <w:rPr>
+      <w:rFonts w:cs="Wingdings"/>
+      <w:sz w:val="20"/>
+    </w:rPr>
+  </w:style>
+  <w:style w:type="character" w:styleId="ListLabel43">
+    <w:name w:val="ListLabel 43"/>
+    <w:qFormat/>
+    <w:rPr>
+      <w:rFonts w:cs="Wingdings"/>
+      <w:sz w:val="20"/>
+    </w:rPr>
+  </w:style>
+  <w:style w:type="character" w:styleId="ListLabel44">
+    <w:name w:val="ListLabel 44"/>
+    <w:qFormat/>
+    <w:rPr>
+      <w:rFonts w:cs="Wingdings"/>
+      <w:sz w:val="20"/>
+    </w:rPr>
+  </w:style>
+  <w:style w:type="character" w:styleId="ListLabel45">
+    <w:name w:val="ListLabel 45"/>
+    <w:qFormat/>
+    <w:rPr>
+      <w:rFonts w:cs="Wingdings"/>
+      <w:sz w:val="20"/>
+    </w:rPr>
+  </w:style>
+  <w:style w:type="character" w:styleId="ListLabel46">
+    <w:name w:val="ListLabel 46"/>
+    <w:qFormat/>
+    <w:rPr>
+      <w:rFonts w:ascii="Arial" w:hAnsi="Arial" w:cs="Symbol"/>
+      <w:sz w:val="18"/>
+    </w:rPr>
+  </w:style>
+  <w:style w:type="character" w:styleId="ListLabel47">
+    <w:name w:val="ListLabel 47"/>
+    <w:qFormat/>
+    <w:rPr>
+      <w:rFonts w:cs="Courier New"/>
+      <w:sz w:val="20"/>
+    </w:rPr>
+  </w:style>
+  <w:style w:type="character" w:styleId="ListLabel48">
+    <w:name w:val="ListLabel 48"/>
+    <w:qFormat/>
+    <w:rPr>
+      <w:rFonts w:cs="Wingdings"/>
+      <w:sz w:val="20"/>
+    </w:rPr>
+  </w:style>
+  <w:style w:type="character" w:styleId="ListLabel49">
+    <w:name w:val="ListLabel 49"/>
+    <w:qFormat/>
+    <w:rPr>
+      <w:rFonts w:cs="Wingdings"/>
+      <w:sz w:val="20"/>
+    </w:rPr>
+  </w:style>
+  <w:style w:type="character" w:styleId="ListLabel50">
+    <w:name w:val="ListLabel 50"/>
+    <w:qFormat/>
+    <w:rPr>
+      <w:rFonts w:cs="Wingdings"/>
+      <w:sz w:val="20"/>
+    </w:rPr>
+  </w:style>
+  <w:style w:type="character" w:styleId="ListLabel51">
+    <w:name w:val="ListLabel 51"/>
+    <w:qFormat/>
+    <w:rPr>
+      <w:rFonts w:cs="Wingdings"/>
+      <w:sz w:val="20"/>
+    </w:rPr>
+  </w:style>
+  <w:style w:type="character" w:styleId="ListLabel52">
+    <w:name w:val="ListLabel 52"/>
+    <w:qFormat/>
+    <w:rPr>
+      <w:rFonts w:cs="Wingdings"/>
+      <w:sz w:val="20"/>
+    </w:rPr>
+  </w:style>
+  <w:style w:type="character" w:styleId="ListLabel53">
+    <w:name w:val="ListLabel 53"/>
+    <w:qFormat/>
+    <w:rPr>
+      <w:rFonts w:cs="Wingdings"/>
+      <w:sz w:val="20"/>
+    </w:rPr>
+  </w:style>
+  <w:style w:type="character" w:styleId="ListLabel54">
+    <w:name w:val="ListLabel 54"/>
+    <w:qFormat/>
+    <w:rPr>
+      <w:rFonts w:cs="Wingdings"/>
+      <w:sz w:val="20"/>
+    </w:rPr>
+  </w:style>
+  <w:style w:type="character" w:styleId="Teletype">
+    <w:name w:val="Teletype"/>
+    <w:qFormat/>
+    <w:rPr>
+      <w:rFonts w:ascii="Liberation Mono" w:hAnsi="Liberation Mono" w:eastAsia="Liberation Mono" w:cs="Liberation Mono"/>
     </w:rPr>
   </w:style>
   <w:style w:type="paragraph" w:styleId="Heading" w:customStyle="1">
@@ -4536,6 +5512,13 @@
       <w:sz w:val="20"/>
       <w:szCs w:val="20"/>
     </w:rPr>
+  </w:style>
+  <w:style w:type="paragraph" w:styleId="PreformattedText">
+    <w:name w:val="Preformatted Text"/>
+    <w:basedOn w:val="Normal"/>
+    <w:qFormat/>
+    <w:pPr/>
+    <w:rPr/>
   </w:style>
   <w:style w:type="numbering" w:styleId="NoList" w:default="1">
     <w:name w:val="No List"/>

</xml_diff>

<commit_message>
got to point of running snp.plotter but unknown error about G.PVAL (in SNP data) being numeric
</commit_message>
<xml_diff>
--- a/notes/coding/Methods for Haplotype plot.docx
+++ b/notes/coding/Methods for Haplotype plot.docx
@@ -2917,6 +2917,7 @@
           <w:sz w:val="20"/>
           <w:szCs w:val="20"/>
         </w:rPr>
+        <w:t>NOPE.</w:t>
       </w:r>
     </w:p>
     <w:p>
@@ -2936,6 +2937,25 @@
           <w:sz w:val="20"/>
           <w:szCs w:val="20"/>
         </w:rPr>
+      </w:r>
+    </w:p>
+    <w:p>
+      <w:pPr>
+        <w:pStyle w:val="Normal"/>
+        <w:rPr>
+          <w:rFonts w:ascii="Helvetica" w:hAnsi="Helvetica" w:eastAsia="Times New Roman" w:cs="Times New Roman"/>
+          <w:color w:val="000000"/>
+          <w:sz w:val="20"/>
+          <w:szCs w:val="20"/>
+        </w:rPr>
+      </w:pPr>
+      <w:r>
+        <w:rPr>
+          <w:rFonts w:eastAsia="Times New Roman" w:cs="Times New Roman" w:ascii="Helvetica" w:hAnsi="Helvetica"/>
+          <w:color w:val="000000"/>
+          <w:sz w:val="20"/>
+          <w:szCs w:val="20"/>
+        </w:rPr>
         <w:t>Also going to try PLINK 1.07</w:t>
       </w:r>
     </w:p>
@@ -2956,6 +2976,7 @@
           <w:sz w:val="20"/>
           <w:szCs w:val="20"/>
         </w:rPr>
+        <w:t>YES.</w:t>
       </w:r>
     </w:p>
     <w:p>
@@ -2980,11 +3001,7 @@
     <w:p>
       <w:pPr>
         <w:pStyle w:val="Normal"/>
-        <w:rPr>
-          <w:rFonts w:ascii="Arial" w:hAnsi="Arial" w:cs="Arial"/>
-          <w:sz w:val="20"/>
-          <w:szCs w:val="20"/>
-        </w:rPr>
+        <w:rPr/>
       </w:pPr>
       <w:r>
         <w:rPr>
@@ -2993,7 +3010,7 @@
           <w:sz w:val="20"/>
           <w:szCs w:val="20"/>
         </w:rPr>
-        <w:t>THEN</w:t>
+        <w:t>THUS</w:t>
       </w:r>
     </w:p>
     <w:p>
@@ -3463,6 +3480,48 @@
           <w:tab w:val="left" w:pos="13740" w:leader="none"/>
           <w:tab w:val="left" w:pos="14656" w:leader="none"/>
         </w:tabs>
+        <w:rPr/>
+      </w:pPr>
+      <w:r>
+        <w:rPr>
+          <w:rFonts w:eastAsia="Times New Roman" w:cs="Courier New" w:ascii="Courier New" w:hAnsi="Courier New"/>
+          <w:color w:val="000000"/>
+          <w:sz w:val="20"/>
+          <w:szCs w:val="20"/>
+        </w:rPr>
+        <w:t xml:space="preserve">     </w:t>
+      </w:r>
+      <w:r>
+        <w:rPr>
+          <w:rFonts w:eastAsia="Times New Roman" w:cs="Courier New" w:ascii="Courier New" w:hAnsi="Courier New"/>
+          <w:color w:val="000000"/>
+          <w:sz w:val="20"/>
+          <w:szCs w:val="20"/>
+        </w:rPr>
+        <w:t>SNPS         SNPs forming the haplotype</w:t>
+      </w:r>
+    </w:p>
+    <w:p>
+      <w:pPr>
+        <w:pStyle w:val="Normal"/>
+        <w:tabs>
+          <w:tab w:val="left" w:pos="916" w:leader="none"/>
+          <w:tab w:val="left" w:pos="1832" w:leader="none"/>
+          <w:tab w:val="left" w:pos="2748" w:leader="none"/>
+          <w:tab w:val="left" w:pos="3664" w:leader="none"/>
+          <w:tab w:val="left" w:pos="4580" w:leader="none"/>
+          <w:tab w:val="left" w:pos="5496" w:leader="none"/>
+          <w:tab w:val="left" w:pos="6412" w:leader="none"/>
+          <w:tab w:val="left" w:pos="7328" w:leader="none"/>
+          <w:tab w:val="left" w:pos="8244" w:leader="none"/>
+          <w:tab w:val="left" w:pos="9160" w:leader="none"/>
+          <w:tab w:val="left" w:pos="10076" w:leader="none"/>
+          <w:tab w:val="left" w:pos="10992" w:leader="none"/>
+          <w:tab w:val="left" w:pos="11908" w:leader="none"/>
+          <w:tab w:val="left" w:pos="12824" w:leader="none"/>
+          <w:tab w:val="left" w:pos="13740" w:leader="none"/>
+          <w:tab w:val="left" w:pos="14656" w:leader="none"/>
+        </w:tabs>
         <w:rPr>
           <w:rFonts w:ascii="Courier New" w:hAnsi="Courier New" w:eastAsia="Times New Roman" w:cs="Courier New"/>
           <w:color w:val="000000"/>
@@ -3471,22 +3530,155 @@
         </w:rPr>
       </w:pPr>
       <w:r>
+        <w:rPr/>
+      </w:r>
+    </w:p>
+    <w:p>
+      <w:pPr>
+        <w:pStyle w:val="Normal"/>
+        <w:tabs>
+          <w:tab w:val="left" w:pos="916" w:leader="none"/>
+          <w:tab w:val="left" w:pos="1832" w:leader="none"/>
+          <w:tab w:val="left" w:pos="2748" w:leader="none"/>
+          <w:tab w:val="left" w:pos="3664" w:leader="none"/>
+          <w:tab w:val="left" w:pos="4580" w:leader="none"/>
+          <w:tab w:val="left" w:pos="5496" w:leader="none"/>
+          <w:tab w:val="left" w:pos="6412" w:leader="none"/>
+          <w:tab w:val="left" w:pos="7328" w:leader="none"/>
+          <w:tab w:val="left" w:pos="8244" w:leader="none"/>
+          <w:tab w:val="left" w:pos="9160" w:leader="none"/>
+          <w:tab w:val="left" w:pos="10076" w:leader="none"/>
+          <w:tab w:val="left" w:pos="10992" w:leader="none"/>
+          <w:tab w:val="left" w:pos="11908" w:leader="none"/>
+          <w:tab w:val="left" w:pos="12824" w:leader="none"/>
+          <w:tab w:val="left" w:pos="13740" w:leader="none"/>
+          <w:tab w:val="left" w:pos="14656" w:leader="none"/>
+        </w:tabs>
+        <w:rPr/>
+      </w:pPr>
+      <w:r>
         <w:rPr>
           <w:rFonts w:eastAsia="Times New Roman" w:cs="Courier New" w:ascii="Courier New" w:hAnsi="Courier New"/>
           <w:color w:val="000000"/>
           <w:sz w:val="20"/>
           <w:szCs w:val="20"/>
         </w:rPr>
-        <w:t xml:space="preserve">     </w:t>
-      </w:r>
+        <w:t>also:</w:t>
+      </w:r>
+    </w:p>
+    <w:p>
+      <w:pPr>
+        <w:pStyle w:val="Normal"/>
+        <w:tabs>
+          <w:tab w:val="left" w:pos="916" w:leader="none"/>
+          <w:tab w:val="left" w:pos="1832" w:leader="none"/>
+          <w:tab w:val="left" w:pos="2748" w:leader="none"/>
+          <w:tab w:val="left" w:pos="3664" w:leader="none"/>
+          <w:tab w:val="left" w:pos="4580" w:leader="none"/>
+          <w:tab w:val="left" w:pos="5496" w:leader="none"/>
+          <w:tab w:val="left" w:pos="6412" w:leader="none"/>
+          <w:tab w:val="left" w:pos="7328" w:leader="none"/>
+          <w:tab w:val="left" w:pos="8244" w:leader="none"/>
+          <w:tab w:val="left" w:pos="9160" w:leader="none"/>
+          <w:tab w:val="left" w:pos="10076" w:leader="none"/>
+          <w:tab w:val="left" w:pos="10992" w:leader="none"/>
+          <w:tab w:val="left" w:pos="11908" w:leader="none"/>
+          <w:tab w:val="left" w:pos="12824" w:leader="none"/>
+          <w:tab w:val="left" w:pos="13740" w:leader="none"/>
+          <w:tab w:val="left" w:pos="14656" w:leader="none"/>
+        </w:tabs>
+        <w:rPr>
+          <w:rFonts w:ascii="helvetic;helvetica;arial" w:hAnsi="helvetic;helvetica;arial"/>
+          <w:b w:val="false"/>
+          <w:i w:val="false"/>
+          <w:caps w:val="false"/>
+          <w:smallCaps w:val="false"/>
+          <w:color w:val="000000"/>
+          <w:spacing w:val="0"/>
+          <w:sz w:val="20"/>
+        </w:rPr>
+      </w:pPr>
       <w:r>
         <w:rPr>
           <w:rFonts w:eastAsia="Times New Roman" w:cs="Courier New" w:ascii="Courier New" w:hAnsi="Courier New"/>
-          <w:color w:val="000000"/>
-          <w:sz w:val="20"/>
-          <w:szCs w:val="20"/>
-        </w:rPr>
-        <w:t>SNPS         SNPs forming the haplotype</w:t>
+          <w:b w:val="false"/>
+          <w:i w:val="false"/>
+          <w:caps w:val="false"/>
+          <w:smallCaps w:val="false"/>
+          <w:color w:val="000000"/>
+          <w:spacing w:val="0"/>
+          <w:sz w:val="20"/>
+          <w:szCs w:val="20"/>
+        </w:rPr>
+        <w:t>In a population-based sample of unrelated individuals, case/control and quantitative traits can be analysed for haplotype associations, using the option, for example,</w:t>
+      </w:r>
+    </w:p>
+    <w:p>
+      <w:pPr>
+        <w:pStyle w:val="Heading5"/>
+        <w:widowControl/>
+        <w:pBdr>
+          <w:left w:val="dotted" w:sz="2" w:space="15" w:color="000000"/>
+        </w:pBdr>
+        <w:shd w:fill="E8E8E8" w:val="clear"/>
+        <w:spacing w:before="0" w:after="0"/>
+        <w:ind w:left="300" w:right="1500" w:hanging="0"/>
+        <w:jc w:val="both"/>
+        <w:rPr>
+          <w:rFonts w:ascii="courier" w:hAnsi="courier"/>
+          <w:b w:val="false"/>
+          <w:i w:val="false"/>
+          <w:caps w:val="false"/>
+          <w:smallCaps w:val="false"/>
+          <w:color w:val="000000"/>
+          <w:spacing w:val="0"/>
+          <w:sz w:val="17"/>
+        </w:rPr>
+      </w:pPr>
+      <w:r>
+        <w:rPr>
+          <w:rFonts w:ascii="courier" w:hAnsi="courier"/>
+          <w:b w:val="false"/>
+          <w:i w:val="false"/>
+          <w:caps w:val="false"/>
+          <w:smallCaps w:val="false"/>
+          <w:color w:val="000000"/>
+          <w:spacing w:val="0"/>
+          <w:sz w:val="17"/>
+        </w:rPr>
+        <w:t>plink --file mydata --hap myfile.hlist --hap-assoc</w:t>
+      </w:r>
+    </w:p>
+    <w:p>
+      <w:pPr>
+        <w:pStyle w:val="Normal"/>
+        <w:tabs>
+          <w:tab w:val="left" w:pos="916" w:leader="none"/>
+          <w:tab w:val="left" w:pos="1832" w:leader="none"/>
+          <w:tab w:val="left" w:pos="2748" w:leader="none"/>
+          <w:tab w:val="left" w:pos="3664" w:leader="none"/>
+          <w:tab w:val="left" w:pos="4580" w:leader="none"/>
+          <w:tab w:val="left" w:pos="5496" w:leader="none"/>
+          <w:tab w:val="left" w:pos="6412" w:leader="none"/>
+          <w:tab w:val="left" w:pos="7328" w:leader="none"/>
+          <w:tab w:val="left" w:pos="8244" w:leader="none"/>
+          <w:tab w:val="left" w:pos="9160" w:leader="none"/>
+          <w:tab w:val="left" w:pos="10076" w:leader="none"/>
+          <w:tab w:val="left" w:pos="10992" w:leader="none"/>
+          <w:tab w:val="left" w:pos="11908" w:leader="none"/>
+          <w:tab w:val="left" w:pos="12824" w:leader="none"/>
+          <w:tab w:val="left" w:pos="13740" w:leader="none"/>
+          <w:tab w:val="left" w:pos="14656" w:leader="none"/>
+        </w:tabs>
+        <w:rPr>
+          <w:rFonts w:ascii="Courier New" w:hAnsi="Courier New" w:eastAsia="Times New Roman" w:cs="Courier New"/>
+          <w:color w:val="000000"/>
+          <w:sz w:val="20"/>
+          <w:szCs w:val="20"/>
+        </w:rPr>
+      </w:pPr>
+      <w:r>
+        <w:rPr/>
       </w:r>
     </w:p>
     <w:p>
@@ -3792,11 +3984,7 @@
       <w:pPr>
         <w:pStyle w:val="TextBody"/>
         <w:ind w:left="0" w:right="0" w:hanging="0"/>
-        <w:rPr>
-          <w:rFonts w:ascii="Arial" w:hAnsi="Arial" w:cs="Arial"/>
-          <w:sz w:val="20"/>
-          <w:szCs w:val="20"/>
-        </w:rPr>
+        <w:rPr/>
       </w:pPr>
       <w:bookmarkStart w:id="4" w:name="faq9"/>
       <w:bookmarkEnd w:id="4"/>
@@ -3810,32 +3998,133 @@
         </w:rPr>
         <w:br/>
       </w:r>
-    </w:p>
-    <w:p>
-      <w:pPr>
-        <w:pStyle w:val="Normal"/>
-        <w:rPr>
-          <w:rFonts w:ascii="Arial" w:hAnsi="Arial" w:cs="Arial"/>
-          <w:sz w:val="20"/>
-          <w:szCs w:val="20"/>
-        </w:rPr>
-      </w:pPr>
-      <w:r>
-        <w:rPr>
-          <w:rFonts w:cs="Arial" w:ascii="Arial" w:hAnsi="Arial"/>
-          <w:sz w:val="20"/>
-          <w:szCs w:val="20"/>
-        </w:rPr>
-      </w:r>
-    </w:p>
-    <w:p>
-      <w:pPr>
-        <w:pStyle w:val="Normal"/>
-        <w:rPr>
-          <w:rFonts w:ascii="Arial" w:hAnsi="Arial" w:cs="Arial"/>
-          <w:sz w:val="20"/>
-          <w:szCs w:val="20"/>
-        </w:rPr>
+      <w:r>
+        <w:rPr>
+          <w:strike w:val="false"/>
+          <w:dstrike w:val="false"/>
+          <w:u w:val="none"/>
+          <w:effect w:val="none"/>
+          <w:bdr w:val="single" w:sz="2" w:space="1" w:color="808080"/>
+        </w:rPr>
+        <w:t>Alternative to step 2.0:</w:t>
+      </w:r>
+    </w:p>
+    <w:p>
+      <w:pPr>
+        <w:pStyle w:val="TextBody"/>
+        <w:ind w:left="0" w:right="0" w:hanging="0"/>
+        <w:rPr>
+          <w:u w:val="none"/>
+        </w:rPr>
+      </w:pPr>
+      <w:r>
+        <w:rPr>
+          <w:strike w:val="false"/>
+          <w:dstrike w:val="false"/>
+          <w:u w:val="none"/>
+          <w:effect w:val="none"/>
+          <w:bdr w:val="single" w:sz="2" w:space="1" w:color="808080"/>
+        </w:rPr>
+        <w:t>BUT this seems to read phenotypes only as disease/control so I'm going to first make myfile.hlist myself</w:t>
+      </w:r>
+    </w:p>
+    <w:p>
+      <w:pPr>
+        <w:pStyle w:val="TextBody"/>
+        <w:ind w:left="0" w:right="0" w:hanging="0"/>
+        <w:rPr>
+          <w:u w:val="none"/>
+        </w:rPr>
+      </w:pPr>
+      <w:r>
+        <w:rPr>
+          <w:strike w:val="false"/>
+          <w:dstrike w:val="false"/>
+          <w:u w:val="none"/>
+          <w:effect w:val="none"/>
+          <w:bdr w:val="single" w:sz="2" w:space="1" w:color="808080"/>
+        </w:rPr>
+        <w:t>see: 14_D_myfile.hlist.R</w:t>
+      </w:r>
+    </w:p>
+    <w:p>
+      <w:pPr>
+        <w:pStyle w:val="TextBody"/>
+        <w:ind w:left="0" w:right="0" w:hanging="0"/>
+        <w:rPr>
+          <w:u w:val="none"/>
+        </w:rPr>
+      </w:pPr>
+      <w:r>
+        <w:rPr>
+          <w:strike w:val="false"/>
+          <w:dstrike w:val="false"/>
+          <w:u w:val="none"/>
+          <w:effect w:val="none"/>
+          <w:bdr w:val="single" w:sz="2" w:space="1" w:color="808080"/>
+        </w:rPr>
+        <w:t>trying with my own myfile.hlist</w:t>
+      </w:r>
+    </w:p>
+    <w:p>
+      <w:pPr>
+        <w:pStyle w:val="TextBody"/>
+        <w:ind w:left="0" w:right="0" w:hanging="0"/>
+        <w:rPr>
+          <w:u w:val="none"/>
+        </w:rPr>
+      </w:pPr>
+      <w:r>
+        <w:rPr>
+          <w:strike w:val="false"/>
+          <w:dstrike w:val="false"/>
+          <w:u w:val="none"/>
+          <w:effect w:val="none"/>
+          <w:bdr w:val="single" w:sz="2" w:space="1" w:color="808080"/>
+        </w:rPr>
+        <w:t>plink --file mydata --hap myfile.hlist --hap-assoc</w:t>
+      </w:r>
+    </w:p>
+    <w:p>
+      <w:pPr>
+        <w:pStyle w:val="TextBody"/>
+        <w:ind w:left="0" w:right="0" w:hanging="0"/>
+        <w:rPr>
+          <w:u w:val="none"/>
+        </w:rPr>
+      </w:pPr>
+      <w:r>
+        <w:rPr>
+          <w:strike w:val="false"/>
+          <w:dstrike w:val="false"/>
+          <w:u w:val="none"/>
+          <w:effect w:val="none"/>
+          <w:bdr w:val="single" w:sz="2" w:space="1" w:color="808080"/>
+        </w:rPr>
+        <w:t>plink-1.07-x86_64/plink --noweb --file GitRepos/BcSolGWAS/data/genome/chr16_analysis/plink/myCHR16_A --hap GitRepos/BcSolGWAS/data/genome/chr16_analysis/haps/myfile.hlist --hap-assoc --out GitRepos/BcSolGWAS/data/genome/chr16_analysis/haps/chr16_myHlist</w:t>
+      </w:r>
+    </w:p>
+    <w:p>
+      <w:pPr>
+        <w:pStyle w:val="Normal"/>
+        <w:rPr>
+          <w:rFonts w:ascii="Arial" w:hAnsi="Arial" w:cs="Arial"/>
+          <w:sz w:val="20"/>
+          <w:szCs w:val="20"/>
+        </w:rPr>
+      </w:pPr>
+      <w:r>
+        <w:rPr>
+          <w:rFonts w:cs="Arial" w:ascii="Arial" w:hAnsi="Arial"/>
+          <w:sz w:val="20"/>
+          <w:szCs w:val="20"/>
+        </w:rPr>
+      </w:r>
+    </w:p>
+    <w:p>
+      <w:pPr>
+        <w:pStyle w:val="Normal"/>
+        <w:rPr/>
       </w:pPr>
       <w:r>
         <w:rPr>
@@ -3844,67 +4133,6 @@
           <w:szCs w:val="20"/>
         </w:rPr>
         <w:t>CITATIONS</w:t>
-      </w:r>
-    </w:p>
-    <w:p>
-      <w:pPr>
-        <w:pStyle w:val="Normal"/>
-        <w:rPr/>
-      </w:pPr>
-      <w:r>
-        <w:rPr/>
-      </w:r>
-    </w:p>
-    <w:p>
-      <w:pPr>
-        <w:pStyle w:val="Normal"/>
-        <w:rPr/>
-      </w:pPr>
-      <w:r>
-        <w:rPr/>
-        <w:t>The citation for Beagle’s phasing algorithm is: S R Browning and B L Browning (2007). Rapid and accurate haplotype phasing and missing data inference for whole genome association studies by use of localized haplotype clustering. Am J Hum Genet 81:1084-97. doi:10.1086/521987</w:t>
-      </w:r>
-    </w:p>
-    <w:p>
-      <w:pPr>
-        <w:pStyle w:val="Normal"/>
-        <w:rPr/>
-      </w:pPr>
-      <w:r>
-        <w:rPr/>
-      </w:r>
-    </w:p>
-    <w:p>
-      <w:pPr>
-        <w:pStyle w:val="Normal"/>
-        <w:rPr/>
-      </w:pPr>
-      <w:r>
-        <w:rPr/>
-        <w:t xml:space="preserve"> </w:t>
-      </w:r>
-      <w:r>
-        <w:rPr/>
-        <w:t xml:space="preserve">The citation for Beagle’s imputation algorithm is: S R Browning and B L Browning (2016). Genotype imputation with millions of reference samples. Am J Hum Genet 98:116-126. doi:10.1086/j.ajhg.2015.11.020 </w:t>
-      </w:r>
-    </w:p>
-    <w:p>
-      <w:pPr>
-        <w:pStyle w:val="Normal"/>
-        <w:rPr/>
-      </w:pPr>
-      <w:r>
-        <w:rPr/>
-      </w:r>
-    </w:p>
-    <w:p>
-      <w:pPr>
-        <w:pStyle w:val="Normal"/>
-        <w:rPr/>
-      </w:pPr>
-      <w:r>
-        <w:rPr/>
-        <w:t>The citation for Beagle’s IBD detection algorithm is: B L Browning and S R Browning (2013). Improving the accuracy and efficiency of identity by descent detection in population data. Genetics 194(2):459-71. doi:10.1534/genetics.113.150029</w:t>
       </w:r>
     </w:p>
     <w:p>

</xml_diff>